<commit_message>
Finished bronze app. Updated links everywhere. Added "clear local storage" function to gold app(originally I thought this just meant the reset button, but either way it's there.
</commit_message>
<xml_diff>
--- a/MiU/week4/Project 4/Joel_Zyla_Project_4.docx
+++ b/MiU/week4/Project 4/Joel_Zyla_Project_4.docx
@@ -3,64 +3,408 @@
 <w:document xmlns:wpc="http://schemas.microsoft.com/office/word/2010/wordprocessingCanvas" xmlns:mo="http://schemas.microsoft.com/office/mac/office/2008/main" xmlns:mc="http://schemas.openxmlformats.org/markup-compatibility/2006" xmlns:mv="urn:schemas-microsoft-com:mac:vml" xmlns:o="urn:schemas-microsoft-com:office:office" xmlns:r="http://schemas.openxmlformats.org/officeDocument/2006/relationships" xmlns:m="http://schemas.openxmlformats.org/officeDocument/2006/math" xmlns:v="urn:schemas-microsoft-com:vml" xmlns:wp14="http://schemas.microsoft.com/office/word/2010/wordprocessingDrawing" xmlns:wp="http://schemas.openxmlformats.org/drawingml/2006/wordprocessingDrawing" xmlns:w10="urn:schemas-microsoft-com:office:word" xmlns:w="http://schemas.openxmlformats.org/wordprocessingml/2006/main" xmlns:w14="http://schemas.microsoft.com/office/word/2010/wordml" xmlns:wpg="http://schemas.microsoft.com/office/word/2010/wordprocessingGroup" xmlns:wpi="http://schemas.microsoft.com/office/word/2010/wordprocessingInk" xmlns:wne="http://schemas.microsoft.com/office/word/2006/wordml" xmlns:wps="http://schemas.microsoft.com/office/word/2010/wordprocessingShape" mc:Ignorable="w14 wp14">
   <w:body>
     <w:p>
-      <w:r>
+      <w:pPr>
+        <w:rPr>
+          <w:rFonts w:ascii="Arial" w:hAnsi="Arial" w:cs="Arial"/>
+        </w:rPr>
+      </w:pPr>
+      <w:r>
+        <w:rPr>
+          <w:rFonts w:ascii="Arial" w:hAnsi="Arial" w:cs="Arial"/>
+        </w:rPr>
         <w:t>Joel Zyla</w:t>
       </w:r>
     </w:p>
     <w:p>
-      <w:r>
-        <w:t>MUI Week 3 – Project 3</w:t>
+      <w:pPr>
+        <w:rPr>
+          <w:rFonts w:ascii="Arial" w:hAnsi="Arial" w:cs="Arial"/>
+        </w:rPr>
+      </w:pPr>
+      <w:r>
+        <w:rPr>
+          <w:rFonts w:ascii="Arial" w:hAnsi="Arial" w:cs="Arial"/>
+        </w:rPr>
+        <w:t xml:space="preserve">MUI Week </w:t>
+      </w:r>
+      <w:r>
+        <w:rPr>
+          <w:rFonts w:ascii="Arial" w:hAnsi="Arial" w:cs="Arial"/>
+        </w:rPr>
+        <w:t>4</w:t>
+      </w:r>
+      <w:r>
+        <w:rPr>
+          <w:rFonts w:ascii="Arial" w:hAnsi="Arial" w:cs="Arial"/>
+        </w:rPr>
+        <w:t xml:space="preserve"> – Project </w:t>
+      </w:r>
+      <w:r>
+        <w:rPr>
+          <w:rFonts w:ascii="Arial" w:hAnsi="Arial" w:cs="Arial"/>
+        </w:rPr>
+        <w:t>4</w:t>
       </w:r>
       <w:bookmarkStart w:id="0" w:name="_GoBack"/>
       <w:bookmarkEnd w:id="0"/>
     </w:p>
-    <w:p/>
-    <w:p>
-      <w:r>
-        <w:t xml:space="preserve">Github: </w:t>
+    <w:p>
+      <w:pPr>
+        <w:rPr>
+          <w:rFonts w:ascii="Arial" w:hAnsi="Arial" w:cs="Arial"/>
+        </w:rPr>
+      </w:pPr>
+    </w:p>
+    <w:p>
+      <w:pPr>
+        <w:rPr>
+          <w:rFonts w:ascii="Arial" w:hAnsi="Arial" w:cs="Arial"/>
+        </w:rPr>
+      </w:pPr>
+      <w:proofErr w:type="spellStart"/>
+      <w:r>
+        <w:rPr>
+          <w:rFonts w:ascii="Arial" w:hAnsi="Arial" w:cs="Arial"/>
+        </w:rPr>
+        <w:t>Github</w:t>
+      </w:r>
+      <w:proofErr w:type="spellEnd"/>
+      <w:r>
+        <w:rPr>
+          <w:rFonts w:ascii="Arial" w:hAnsi="Arial" w:cs="Arial"/>
+        </w:rPr>
+        <w:t xml:space="preserve">: </w:t>
       </w:r>
       <w:hyperlink r:id="rId5" w:history="1">
         <w:r>
           <w:rPr>
             <w:rStyle w:val="Hyperlink"/>
+            <w:rFonts w:ascii="Arial" w:hAnsi="Arial" w:cs="Arial"/>
           </w:rPr>
-          <w:t>Project 3 Code</w:t>
+          <w:t>Project 4 Code</w:t>
         </w:r>
       </w:hyperlink>
     </w:p>
     <w:p>
-      <w:r>
-        <w:t>Gold App:</w:t>
-      </w:r>
-      <w:r>
-        <w:t xml:space="preserve"> </w:t>
+      <w:pPr>
+        <w:rPr>
+          <w:rFonts w:ascii="Arial" w:hAnsi="Arial" w:cs="Arial"/>
+        </w:rPr>
+      </w:pPr>
+      <w:r>
+        <w:rPr>
+          <w:rFonts w:ascii="Arial" w:hAnsi="Arial" w:cs="Arial"/>
+        </w:rPr>
+        <w:t xml:space="preserve">Gold App: </w:t>
       </w:r>
       <w:hyperlink r:id="rId6" w:history="1">
         <w:r>
           <w:rPr>
             <w:rStyle w:val="Hyperlink"/>
+            <w:rFonts w:ascii="Arial" w:hAnsi="Arial" w:cs="Arial"/>
           </w:rPr>
           <w:t>Gold App Live Demo</w:t>
         </w:r>
       </w:hyperlink>
     </w:p>
     <w:p>
-      <w:r>
-        <w:t>Bronze App:</w:t>
-      </w:r>
-      <w:r>
-        <w:t xml:space="preserve"> </w:t>
+      <w:pPr>
+        <w:rPr>
+          <w:rFonts w:ascii="Arial" w:hAnsi="Arial" w:cs="Arial"/>
+        </w:rPr>
+      </w:pPr>
+      <w:r>
+        <w:rPr>
+          <w:rFonts w:ascii="Arial" w:hAnsi="Arial" w:cs="Arial"/>
+        </w:rPr>
+        <w:t xml:space="preserve">Bronze App: </w:t>
       </w:r>
       <w:hyperlink r:id="rId7" w:history="1">
         <w:r>
           <w:rPr>
             <w:rStyle w:val="Hyperlink"/>
+            <w:rFonts w:ascii="Arial" w:hAnsi="Arial" w:cs="Arial"/>
           </w:rPr>
           <w:t>Bronze App Live Demo</w:t>
         </w:r>
       </w:hyperlink>
     </w:p>
-    <w:p/>
+    <w:p>
+      <w:pPr>
+        <w:rPr>
+          <w:rFonts w:ascii="Arial" w:hAnsi="Arial" w:cs="Arial"/>
+        </w:rPr>
+      </w:pPr>
+    </w:p>
+    <w:p>
+      <w:pPr>
+        <w:rPr>
+          <w:rFonts w:ascii="Arial" w:hAnsi="Arial" w:cs="Arial"/>
+        </w:rPr>
+      </w:pPr>
+    </w:p>
+    <w:p>
+      <w:pPr>
+        <w:rPr>
+          <w:rFonts w:ascii="Arial" w:hAnsi="Arial" w:cs="Arial"/>
+          <w:b/>
+        </w:rPr>
+      </w:pPr>
+      <w:r>
+        <w:rPr>
+          <w:rFonts w:ascii="Arial" w:hAnsi="Arial" w:cs="Arial"/>
+          <w:b/>
+        </w:rPr>
+        <w:t>I also corrected the following from project 3:</w:t>
+      </w:r>
+    </w:p>
+    <w:p>
+      <w:pPr>
+        <w:widowControl w:val="0"/>
+        <w:autoSpaceDE w:val="0"/>
+        <w:autoSpaceDN w:val="0"/>
+        <w:adjustRightInd w:val="0"/>
+        <w:rPr>
+          <w:rFonts w:ascii="Arial" w:hAnsi="Arial" w:cs="Arial"/>
+          <w:color w:val="3C3B2B"/>
+        </w:rPr>
+      </w:pPr>
+    </w:p>
+    <w:p>
+      <w:pPr>
+        <w:widowControl w:val="0"/>
+        <w:autoSpaceDE w:val="0"/>
+        <w:autoSpaceDN w:val="0"/>
+        <w:adjustRightInd w:val="0"/>
+        <w:rPr>
+          <w:rFonts w:ascii="Arial" w:hAnsi="Arial" w:cs="Arial"/>
+          <w:color w:val="3C3B2B"/>
+        </w:rPr>
+      </w:pPr>
+      <w:r>
+        <w:rPr>
+          <w:rFonts w:ascii="Arial" w:hAnsi="Arial" w:cs="Arial"/>
+          <w:color w:val="3C3B2B"/>
+        </w:rPr>
+        <w:t>FORM SELECTIONS: - 5</w:t>
+      </w:r>
+    </w:p>
+    <w:p>
+      <w:pPr>
+        <w:widowControl w:val="0"/>
+        <w:autoSpaceDE w:val="0"/>
+        <w:autoSpaceDN w:val="0"/>
+        <w:adjustRightInd w:val="0"/>
+        <w:rPr>
+          <w:rFonts w:ascii="Arial" w:hAnsi="Arial" w:cs="Arial"/>
+          <w:color w:val="3C3B2B"/>
+        </w:rPr>
+      </w:pPr>
+      <w:r>
+        <w:rPr>
+          <w:rFonts w:ascii="Arial" w:hAnsi="Arial" w:cs="Arial"/>
+          <w:color w:val="3C3B2B"/>
+        </w:rPr>
+        <w:t xml:space="preserve">Input Prompts should be placeholders, not text.  The use of text can result in erroneous characters being left in a field and </w:t>
+      </w:r>
+      <w:proofErr w:type="spellStart"/>
+      <w:r>
+        <w:rPr>
+          <w:rFonts w:ascii="Arial" w:hAnsi="Arial" w:cs="Arial"/>
+          <w:color w:val="3C3B2B"/>
+        </w:rPr>
+        <w:t>borking</w:t>
+      </w:r>
+      <w:proofErr w:type="spellEnd"/>
+      <w:r>
+        <w:rPr>
+          <w:rFonts w:ascii="Arial" w:hAnsi="Arial" w:cs="Arial"/>
+          <w:color w:val="3C3B2B"/>
+        </w:rPr>
+        <w:t xml:space="preserve"> an entry.</w:t>
+      </w:r>
+    </w:p>
+    <w:p>
+      <w:pPr>
+        <w:widowControl w:val="0"/>
+        <w:autoSpaceDE w:val="0"/>
+        <w:autoSpaceDN w:val="0"/>
+        <w:adjustRightInd w:val="0"/>
+        <w:rPr>
+          <w:rFonts w:ascii="Arial" w:hAnsi="Arial" w:cs="Arial"/>
+          <w:color w:val="3C3B2B"/>
+        </w:rPr>
+      </w:pPr>
+      <w:r>
+        <w:rPr>
+          <w:rFonts w:ascii="Arial" w:hAnsi="Arial" w:cs="Arial"/>
+          <w:color w:val="3C3B2B"/>
+        </w:rPr>
+        <w:t>---Changed text to placeholders</w:t>
+      </w:r>
+    </w:p>
+    <w:p>
+      <w:pPr>
+        <w:widowControl w:val="0"/>
+        <w:autoSpaceDE w:val="0"/>
+        <w:autoSpaceDN w:val="0"/>
+        <w:adjustRightInd w:val="0"/>
+        <w:rPr>
+          <w:rFonts w:ascii="Arial" w:hAnsi="Arial" w:cs="Arial"/>
+          <w:color w:val="3C3B2B"/>
+        </w:rPr>
+      </w:pPr>
+    </w:p>
+    <w:p>
+      <w:pPr>
+        <w:widowControl w:val="0"/>
+        <w:autoSpaceDE w:val="0"/>
+        <w:autoSpaceDN w:val="0"/>
+        <w:adjustRightInd w:val="0"/>
+        <w:rPr>
+          <w:rFonts w:ascii="Arial" w:hAnsi="Arial" w:cs="Arial"/>
+          <w:color w:val="3C3B2B"/>
+        </w:rPr>
+      </w:pPr>
+      <w:r>
+        <w:rPr>
+          <w:rFonts w:ascii="Arial" w:hAnsi="Arial" w:cs="Arial"/>
+          <w:color w:val="3C3B2B"/>
+        </w:rPr>
+        <w:t>GOOD DEFAULTS: -10</w:t>
+      </w:r>
+    </w:p>
+    <w:p>
+      <w:pPr>
+        <w:widowControl w:val="0"/>
+        <w:autoSpaceDE w:val="0"/>
+        <w:autoSpaceDN w:val="0"/>
+        <w:adjustRightInd w:val="0"/>
+        <w:rPr>
+          <w:rFonts w:ascii="Arial" w:hAnsi="Arial" w:cs="Arial"/>
+          <w:color w:val="3C3B2B"/>
+        </w:rPr>
+      </w:pPr>
+      <w:r>
+        <w:rPr>
+          <w:rFonts w:ascii="Arial" w:hAnsi="Arial" w:cs="Arial"/>
+          <w:color w:val="3C3B2B"/>
+        </w:rPr>
+        <w:t>While when clicked, the date field populates today's date, nothing else has a default.  At the very least, the price should have contained a default price higher than 0.</w:t>
+      </w:r>
+    </w:p>
+    <w:p>
+      <w:pPr>
+        <w:widowControl w:val="0"/>
+        <w:autoSpaceDE w:val="0"/>
+        <w:autoSpaceDN w:val="0"/>
+        <w:adjustRightInd w:val="0"/>
+        <w:rPr>
+          <w:rFonts w:ascii="Arial" w:hAnsi="Arial" w:cs="Arial"/>
+          <w:color w:val="3C3B2B"/>
+        </w:rPr>
+      </w:pPr>
+      <w:r>
+        <w:rPr>
+          <w:rFonts w:ascii="Arial" w:hAnsi="Arial" w:cs="Arial"/>
+          <w:color w:val="3C3B2B"/>
+        </w:rPr>
+        <w:t xml:space="preserve">---Added defaults to fields that it would make </w:t>
+      </w:r>
+      <w:r>
+        <w:rPr>
+          <w:rFonts w:ascii="Arial" w:hAnsi="Arial" w:cs="Arial"/>
+          <w:color w:val="3C3B2B"/>
+        </w:rPr>
+        <w:t>sense (</w:t>
+      </w:r>
+      <w:r>
+        <w:rPr>
+          <w:rFonts w:ascii="Arial" w:hAnsi="Arial" w:cs="Arial"/>
+          <w:color w:val="3C3B2B"/>
+        </w:rPr>
+        <w:t>date, checkbox)</w:t>
+      </w:r>
+    </w:p>
+    <w:p>
+      <w:pPr>
+        <w:widowControl w:val="0"/>
+        <w:autoSpaceDE w:val="0"/>
+        <w:autoSpaceDN w:val="0"/>
+        <w:adjustRightInd w:val="0"/>
+        <w:rPr>
+          <w:rFonts w:ascii="Arial" w:hAnsi="Arial" w:cs="Arial"/>
+          <w:color w:val="3C3B2B"/>
+        </w:rPr>
+      </w:pPr>
+      <w:r>
+        <w:rPr>
+          <w:rFonts w:ascii="Arial" w:hAnsi="Arial" w:cs="Arial"/>
+          <w:color w:val="3C3B2B"/>
+        </w:rPr>
+        <w:t>---Changed price from slider price input</w:t>
+      </w:r>
+    </w:p>
+    <w:p>
+      <w:pPr>
+        <w:widowControl w:val="0"/>
+        <w:autoSpaceDE w:val="0"/>
+        <w:autoSpaceDN w:val="0"/>
+        <w:adjustRightInd w:val="0"/>
+        <w:rPr>
+          <w:rFonts w:ascii="Arial" w:hAnsi="Arial" w:cs="Arial"/>
+          <w:color w:val="3C3B2B"/>
+        </w:rPr>
+      </w:pPr>
+    </w:p>
+    <w:p>
+      <w:pPr>
+        <w:widowControl w:val="0"/>
+        <w:autoSpaceDE w:val="0"/>
+        <w:autoSpaceDN w:val="0"/>
+        <w:adjustRightInd w:val="0"/>
+        <w:rPr>
+          <w:rFonts w:ascii="Arial" w:hAnsi="Arial" w:cs="Arial"/>
+          <w:color w:val="3C3B2B"/>
+        </w:rPr>
+      </w:pPr>
+      <w:r>
+        <w:rPr>
+          <w:rFonts w:ascii="Arial" w:hAnsi="Arial" w:cs="Arial"/>
+          <w:color w:val="3C3B2B"/>
+        </w:rPr>
+        <w:t>SAME PAGE ERROR MESSAGES: -10</w:t>
+      </w:r>
+    </w:p>
+    <w:p>
+      <w:pPr>
+        <w:rPr>
+          <w:rFonts w:ascii="Arial" w:hAnsi="Arial" w:cs="Arial"/>
+          <w:color w:val="3C3B2B"/>
+        </w:rPr>
+      </w:pPr>
+      <w:r>
+        <w:rPr>
+          <w:rFonts w:ascii="Arial" w:hAnsi="Arial" w:cs="Arial"/>
+          <w:color w:val="3C3B2B"/>
+        </w:rPr>
+        <w:t>Neither app tells the user what fields are required prior to the user pressing the Prominent Done Button.</w:t>
+      </w:r>
+    </w:p>
+    <w:p>
+      <w:pPr>
+        <w:rPr>
+          <w:rFonts w:ascii="Arial" w:hAnsi="Arial" w:cs="Arial"/>
+        </w:rPr>
+      </w:pPr>
+      <w:r>
+        <w:rPr>
+          <w:rFonts w:ascii="Arial" w:hAnsi="Arial" w:cs="Arial"/>
+          <w:color w:val="3C3B2B"/>
+        </w:rPr>
+        <w:t>---Both apps now notify users what fields are required</w:t>
+      </w:r>
+    </w:p>
     <w:sectPr>
       <w:pgSz w:w="12240" w:h="15840"/>
       <w:pgMar w:top="1440" w:right="1800" w:bottom="1440" w:left="1800" w:header="720" w:footer="720" w:gutter="0"/>

</xml_diff>